<commit_message>
Add Part Created By Sebastian
Spent time 10 minutes
</commit_message>
<xml_diff>
--- a/Documentation/attachments/02_DZW-GrA(Kreft_Budzisz_Kreft_Rostkowski)_v0.docx
+++ b/Documentation/attachments/02_DZW-GrA(Kreft_Budzisz_Kreft_Rostkowski)_v0.docx
@@ -818,6 +818,122 @@
           </w:p>
         </w:tc>
       </w:tr>
+      <w:tr>
+        <w:trPr>
+          <w:trHeight w:val="300"/>
+        </w:trPr>
+        <w:tc>
+          <w:tcPr>
+            <w:tcW w:w="866" w:type="dxa"/>
+            <w:tcBorders>
+              <w:top w:val="single" w:color="000000" w:themeColor="text1" w:sz="4" w:space="0"/>
+              <w:left w:val="single" w:color="000000" w:themeColor="text1" w:sz="4" w:space="0"/>
+              <w:bottom w:val="single" w:color="000000" w:themeColor="text1" w:sz="4" w:space="0"/>
+            </w:tcBorders>
+            <w:tcMar/>
+          </w:tcPr>
+          <w:p>
+            <w:pPr>
+              <w:pStyle w:val="komentarz"/>
+            </w:pPr>
+            <w:r>
+              <w:rPr/>
+              <w:t>3</w:t>
+            </w:r>
+          </w:p>
+        </w:tc>
+        <w:tc>
+          <w:tcPr>
+            <w:tcW w:w="3022" w:type="dxa"/>
+            <w:tcBorders>
+              <w:top w:val="single" w:color="000000" w:themeColor="text1" w:sz="4" w:space="0"/>
+              <w:left w:val="single" w:color="000000" w:themeColor="text1" w:sz="4" w:space="0"/>
+              <w:bottom w:val="single" w:color="000000" w:themeColor="text1" w:sz="4" w:space="0"/>
+            </w:tcBorders>
+            <w:tcMar/>
+          </w:tcPr>
+          <w:p>
+            <w:pPr>
+              <w:pStyle w:val="Podpowiedzi"/>
+              <w:spacing w:line="240" w:lineRule="auto"/>
+              <w:jc w:val="both"/>
+            </w:pPr>
+            <w:r>
+              <w:rPr/>
+              <w:t>Dodanie Treści wykonanej przez Sebastiana</w:t>
+            </w:r>
+          </w:p>
+        </w:tc>
+        <w:tc>
+          <w:tcPr>
+            <w:tcW w:w="1682" w:type="dxa"/>
+            <w:tcBorders>
+              <w:top w:val="single" w:color="000000" w:themeColor="text1" w:sz="4" w:space="0"/>
+              <w:left w:val="single" w:color="000000" w:themeColor="text1" w:sz="4" w:space="0"/>
+              <w:bottom w:val="single" w:color="000000" w:themeColor="text1" w:sz="4" w:space="0"/>
+            </w:tcBorders>
+            <w:tcMar/>
+          </w:tcPr>
+          <w:p>
+            <w:pPr>
+              <w:pStyle w:val="komentarz"/>
+              <w:spacing w:line="240" w:lineRule="auto"/>
+              <w:jc w:val="both"/>
+            </w:pPr>
+            <w:r>
+              <w:rPr/>
+              <w:t>Analiza konkurencji</w:t>
+            </w:r>
+          </w:p>
+        </w:tc>
+        <w:tc>
+          <w:tcPr>
+            <w:tcW w:w="1841" w:type="dxa"/>
+            <w:gridSpan w:val="2"/>
+            <w:tcBorders>
+              <w:top w:val="single" w:color="000000" w:themeColor="text1" w:sz="4" w:space="0"/>
+              <w:left w:val="single" w:color="000000" w:themeColor="text1" w:sz="4" w:space="0"/>
+              <w:bottom w:val="single" w:color="000000" w:themeColor="text1" w:sz="4" w:space="0"/>
+            </w:tcBorders>
+            <w:tcMar/>
+          </w:tcPr>
+          <w:p>
+            <w:pPr>
+              <w:pStyle w:val="komentarz"/>
+              <w:spacing w:line="240" w:lineRule="auto"/>
+              <w:jc w:val="both"/>
+            </w:pPr>
+            <w:r>
+              <w:rPr/>
+              <w:t>Wiktor Rostkowski</w:t>
+            </w:r>
+          </w:p>
+        </w:tc>
+        <w:tc>
+          <w:tcPr>
+            <w:tcW w:w="1813" w:type="dxa"/>
+            <w:gridSpan w:val="2"/>
+            <w:tcBorders>
+              <w:top w:val="single" w:color="000000" w:themeColor="text1" w:sz="4" w:space="0"/>
+              <w:left w:val="single" w:color="000000" w:themeColor="text1" w:sz="4" w:space="0"/>
+              <w:bottom w:val="single" w:color="000000" w:themeColor="text1" w:sz="4" w:space="0"/>
+              <w:right w:val="single" w:color="000000" w:themeColor="text1" w:sz="4" w:space="0"/>
+            </w:tcBorders>
+            <w:tcMar/>
+          </w:tcPr>
+          <w:p>
+            <w:pPr>
+              <w:pStyle w:val="komentarz"/>
+              <w:spacing w:line="240" w:lineRule="auto"/>
+              <w:jc w:val="both"/>
+            </w:pPr>
+            <w:r>
+              <w:rPr/>
+              <w:t>19.11.2023</w:t>
+            </w:r>
+          </w:p>
+        </w:tc>
+      </w:tr>
     </w:tbl>
     <w:p>
       <w:pPr>
@@ -1607,41 +1723,6 @@
     </w:p>
     <w:p>
       <w:pPr>
-        <w:pStyle w:val="Normalny"/>
-      </w:pPr>
-      <w:r>
-        <w:rPr/>
-        <w:t>Rozwiązania konkurencyjne:</w:t>
-      </w:r>
-    </w:p>
-    <w:p>
-      <w:pPr>
-        <w:pStyle w:val="Normalny"/>
-      </w:pPr>
-      <w:r>
-        <w:rPr/>
-        <w:t xml:space="preserve"> </w:t>
-      </w:r>
-    </w:p>
-    <w:p>
-      <w:pPr>
-        <w:pStyle w:val="Normalny"/>
-      </w:pPr>
-      <w:r>
-        <w:rPr/>
-        <w:t>- TODO: Brac</w:t>
-      </w:r>
-      <w:r>
-        <w:rPr/>
-        <w:t>i</w:t>
-      </w:r>
-      <w:r>
-        <w:rPr/>
-        <w:t>a Kreft</w:t>
-      </w:r>
-    </w:p>
-    <w:p>
-      <w:pPr>
         <w:spacing w:line="276" w:lineRule="auto"/>
         <w:ind w:firstLine="357"/>
         <w:jc w:val="both"/>
@@ -1674,49 +1755,43 @@
     </w:p>
     <w:p>
       <w:pPr>
-        <w:pStyle w:val="ListParagraph"/>
-        <w:numPr>
-          <w:ilvl w:val="0"/>
-          <w:numId w:val="9"/>
-        </w:numPr>
+        <w:pStyle w:val="Normalny"/>
         <w:spacing w:line="276" w:lineRule="auto"/>
+        <w:ind w:firstLine="709"/>
         <w:jc w:val="both"/>
         <w:rPr>
           <w:rFonts w:ascii="Times New Roman" w:hAnsi="Times New Roman" w:eastAsia="Times New Roman" w:cs="Times New Roman"/>
-          <w:b w:val="0"/>
-          <w:bCs w:val="0"/>
-          <w:i w:val="0"/>
-          <w:iCs w:val="0"/>
-          <w:noProof w:val="0"/>
-          <w:sz w:val="24"/>
-          <w:szCs w:val="24"/>
-          <w:lang w:val="pl-PL"/>
-        </w:rPr>
-      </w:pPr>
-      <w:r>
-        <w:rPr>
-          <w:rFonts w:ascii="Times New Roman" w:hAnsi="Times New Roman" w:eastAsia="Times New Roman" w:cs="Times New Roman"/>
-          <w:b w:val="0"/>
-          <w:bCs w:val="0"/>
-          <w:i w:val="0"/>
-          <w:iCs w:val="0"/>
-          <w:noProof w:val="0"/>
-          <w:sz w:val="24"/>
-          <w:szCs w:val="24"/>
-          <w:lang w:val="pl-PL"/>
-        </w:rPr>
-        <w:t>Mapy Google</w:t>
+          <w:b w:val="1"/>
+          <w:bCs w:val="1"/>
+          <w:i w:val="0"/>
+          <w:iCs w:val="0"/>
+          <w:noProof w:val="0"/>
+          <w:sz w:val="24"/>
+          <w:szCs w:val="24"/>
+          <w:lang w:val="pl-PL"/>
+        </w:rPr>
+      </w:pPr>
+      <w:r>
+        <w:rPr>
+          <w:rFonts w:ascii="Times New Roman" w:hAnsi="Times New Roman" w:eastAsia="Times New Roman" w:cs="Times New Roman"/>
+          <w:b w:val="1"/>
+          <w:bCs w:val="1"/>
+          <w:i w:val="0"/>
+          <w:iCs w:val="0"/>
+          <w:noProof w:val="0"/>
+          <w:sz w:val="24"/>
+          <w:szCs w:val="24"/>
+          <w:lang w:val="pl-PL"/>
+        </w:rPr>
+        <w:t>Wanderlog</w:t>
       </w:r>
     </w:p>
     <w:p>
       <w:pPr>
-        <w:pStyle w:val="ListParagraph"/>
-        <w:numPr>
-          <w:ilvl w:val="1"/>
-          <w:numId w:val="9"/>
-        </w:numPr>
+        <w:pStyle w:val="Normalny"/>
         <w:spacing w:line="276" w:lineRule="auto"/>
-        <w:jc w:val="both"/>
+        <w:ind w:firstLine="709"/>
+        <w:jc w:val="left"/>
         <w:rPr>
           <w:rFonts w:ascii="Times New Roman" w:hAnsi="Times New Roman" w:eastAsia="Times New Roman" w:cs="Times New Roman"/>
           <w:b w:val="0"/>
@@ -1741,18 +1816,73 @@
           <w:szCs w:val="24"/>
           <w:lang w:val="pl-PL"/>
         </w:rPr>
-        <w:t>Plusy</w:t>
+        <w:t xml:space="preserve"> Jest to aplikacja reklamująca się jako </w:t>
+      </w:r>
+      <w:r>
+        <w:rPr>
+          <w:rFonts w:ascii="Times New Roman" w:hAnsi="Times New Roman" w:eastAsia="Times New Roman" w:cs="Times New Roman"/>
+          <w:b w:val="0"/>
+          <w:bCs w:val="0"/>
+          <w:i w:val="0"/>
+          <w:iCs w:val="0"/>
+          <w:noProof w:val="0"/>
+          <w:sz w:val="24"/>
+          <w:szCs w:val="24"/>
+          <w:lang w:val="pl-PL"/>
+        </w:rPr>
+        <w:t>planer</w:t>
+      </w:r>
+      <w:r>
+        <w:rPr>
+          <w:rFonts w:ascii="Times New Roman" w:hAnsi="Times New Roman" w:eastAsia="Times New Roman" w:cs="Times New Roman"/>
+          <w:b w:val="0"/>
+          <w:bCs w:val="0"/>
+          <w:i w:val="0"/>
+          <w:iCs w:val="0"/>
+          <w:noProof w:val="0"/>
+          <w:sz w:val="24"/>
+          <w:szCs w:val="24"/>
+          <w:lang w:val="pl-PL"/>
+        </w:rPr>
+        <w:t xml:space="preserve"> podróży, </w:t>
+      </w:r>
+      <w:r>
+        <w:rPr>
+          <w:rFonts w:ascii="Times New Roman" w:hAnsi="Times New Roman" w:eastAsia="Times New Roman" w:cs="Times New Roman"/>
+          <w:b w:val="0"/>
+          <w:bCs w:val="0"/>
+          <w:i w:val="0"/>
+          <w:iCs w:val="0"/>
+          <w:noProof w:val="0"/>
+          <w:sz w:val="24"/>
+          <w:szCs w:val="24"/>
+          <w:lang w:val="pl-PL"/>
+        </w:rPr>
+        <w:t>ze</w:t>
+      </w:r>
+      <w:r>
+        <w:rPr>
+          <w:rFonts w:ascii="Times New Roman" w:hAnsi="Times New Roman" w:eastAsia="Times New Roman" w:cs="Times New Roman"/>
+          <w:b w:val="0"/>
+          <w:bCs w:val="0"/>
+          <w:i w:val="0"/>
+          <w:iCs w:val="0"/>
+          <w:noProof w:val="0"/>
+          <w:sz w:val="24"/>
+          <w:szCs w:val="24"/>
+          <w:lang w:val="pl-PL"/>
+        </w:rPr>
+        <w:t xml:space="preserve"> szczególnym naciskiem</w:t>
       </w:r>
     </w:p>
     <w:p>
       <w:pPr>
-        <w:pStyle w:val="ListParagraph"/>
-        <w:numPr>
-          <w:ilvl w:val="2"/>
-          <w:numId w:val="9"/>
-        </w:numPr>
+        <w:pStyle w:val="Normalny"/>
         <w:spacing w:line="276" w:lineRule="auto"/>
-        <w:jc w:val="both"/>
+        <w:ind w:left="352" w:firstLine="357"/>
+        <w:jc w:val="left"/>
+      </w:pPr>
+      <w:r>
         <w:rPr>
           <w:rFonts w:ascii="Times New Roman" w:hAnsi="Times New Roman" w:eastAsia="Times New Roman" w:cs="Times New Roman"/>
           <w:b w:val="0"/>
@@ -1764,7 +1894,8 @@
           <w:szCs w:val="24"/>
           <w:lang w:val="pl-PL"/>
         </w:rPr>
-      </w:pPr>
+        <w:t>na organizowanie wakacji oraz wycieczek samochodem. W wersji podstawowej jest darmowa,</w:t>
+      </w:r>
       <w:r>
         <w:rPr>
           <w:rFonts w:ascii="Times New Roman" w:hAnsi="Times New Roman" w:eastAsia="Times New Roman" w:cs="Times New Roman"/>
@@ -1777,18 +1908,127 @@
           <w:szCs w:val="24"/>
           <w:lang w:val="pl-PL"/>
         </w:rPr>
-        <w:t>Aktualna mapa</w:t>
+        <w:t xml:space="preserve"> </w:t>
+      </w:r>
+      <w:r>
+        <w:rPr>
+          <w:rFonts w:ascii="Times New Roman" w:hAnsi="Times New Roman" w:eastAsia="Times New Roman" w:cs="Times New Roman"/>
+          <w:b w:val="0"/>
+          <w:bCs w:val="0"/>
+          <w:i w:val="0"/>
+          <w:iCs w:val="0"/>
+          <w:noProof w:val="0"/>
+          <w:sz w:val="24"/>
+          <w:szCs w:val="24"/>
+          <w:lang w:val="pl-PL"/>
+        </w:rPr>
+        <w:t xml:space="preserve">posiada również płatną wersję </w:t>
+      </w:r>
+      <w:r>
+        <w:rPr>
+          <w:rFonts w:ascii="Times New Roman" w:hAnsi="Times New Roman" w:eastAsia="Times New Roman" w:cs="Times New Roman"/>
+          <w:b w:val="0"/>
+          <w:bCs w:val="0"/>
+          <w:i w:val="0"/>
+          <w:iCs w:val="0"/>
+          <w:noProof w:val="0"/>
+          <w:sz w:val="24"/>
+          <w:szCs w:val="24"/>
+          <w:lang w:val="pl-PL"/>
+        </w:rPr>
+        <w:t>premium</w:t>
+      </w:r>
+      <w:r>
+        <w:rPr>
+          <w:rFonts w:ascii="Times New Roman" w:hAnsi="Times New Roman" w:eastAsia="Times New Roman" w:cs="Times New Roman"/>
+          <w:b w:val="0"/>
+          <w:bCs w:val="0"/>
+          <w:i w:val="0"/>
+          <w:iCs w:val="0"/>
+          <w:noProof w:val="0"/>
+          <w:sz w:val="24"/>
+          <w:szCs w:val="24"/>
+          <w:lang w:val="pl-PL"/>
+        </w:rPr>
+        <w:t xml:space="preserve"> oferującą dodatkowe funkcjonalności. Aplikacja jest do</w:t>
+      </w:r>
+      <w:r>
+        <w:rPr>
+          <w:rFonts w:ascii="Times New Roman" w:hAnsi="Times New Roman" w:eastAsia="Times New Roman" w:cs="Times New Roman"/>
+          <w:b w:val="0"/>
+          <w:bCs w:val="0"/>
+          <w:i w:val="0"/>
+          <w:iCs w:val="0"/>
+          <w:noProof w:val="0"/>
+          <w:sz w:val="24"/>
+          <w:szCs w:val="24"/>
+          <w:lang w:val="pl-PL"/>
+        </w:rPr>
+        <w:t>stępna</w:t>
+      </w:r>
+      <w:r>
+        <w:rPr>
+          <w:rFonts w:ascii="Times New Roman" w:hAnsi="Times New Roman" w:eastAsia="Times New Roman" w:cs="Times New Roman"/>
+          <w:b w:val="0"/>
+          <w:bCs w:val="0"/>
+          <w:i w:val="0"/>
+          <w:iCs w:val="0"/>
+          <w:noProof w:val="0"/>
+          <w:sz w:val="24"/>
+          <w:szCs w:val="24"/>
+          <w:lang w:val="pl-PL"/>
+        </w:rPr>
+        <w:t xml:space="preserve"> poprzez przeglądarkę internetową jak również poprzez dedykowaną aplikację na </w:t>
+      </w:r>
+      <w:r>
+        <w:rPr>
+          <w:rFonts w:ascii="Times New Roman" w:hAnsi="Times New Roman" w:eastAsia="Times New Roman" w:cs="Times New Roman"/>
+          <w:b w:val="0"/>
+          <w:bCs w:val="0"/>
+          <w:i w:val="0"/>
+          <w:iCs w:val="0"/>
+          <w:noProof w:val="0"/>
+          <w:sz w:val="24"/>
+          <w:szCs w:val="24"/>
+          <w:lang w:val="pl-PL"/>
+        </w:rPr>
+        <w:t>urzą</w:t>
+      </w:r>
+      <w:r>
+        <w:rPr>
+          <w:rFonts w:ascii="Times New Roman" w:hAnsi="Times New Roman" w:eastAsia="Times New Roman" w:cs="Times New Roman"/>
+          <w:b w:val="0"/>
+          <w:bCs w:val="0"/>
+          <w:i w:val="0"/>
+          <w:iCs w:val="0"/>
+          <w:noProof w:val="0"/>
+          <w:sz w:val="24"/>
+          <w:szCs w:val="24"/>
+          <w:lang w:val="pl-PL"/>
+        </w:rPr>
+        <w:t>dzenia</w:t>
+      </w:r>
+      <w:r>
+        <w:rPr>
+          <w:rFonts w:ascii="Times New Roman" w:hAnsi="Times New Roman" w:eastAsia="Times New Roman" w:cs="Times New Roman"/>
+          <w:b w:val="0"/>
+          <w:bCs w:val="0"/>
+          <w:i w:val="0"/>
+          <w:iCs w:val="0"/>
+          <w:noProof w:val="0"/>
+          <w:sz w:val="24"/>
+          <w:szCs w:val="24"/>
+          <w:lang w:val="pl-PL"/>
+        </w:rPr>
+        <w:t xml:space="preserve"> mobilne. </w:t>
       </w:r>
     </w:p>
     <w:p>
       <w:pPr>
-        <w:pStyle w:val="ListParagraph"/>
-        <w:numPr>
-          <w:ilvl w:val="1"/>
-          <w:numId w:val="9"/>
-        </w:numPr>
+        <w:pStyle w:val="Normalny"/>
         <w:spacing w:line="276" w:lineRule="auto"/>
-        <w:jc w:val="both"/>
+        <w:ind w:left="352" w:firstLine="357"/>
+        <w:jc w:val="left"/>
         <w:rPr>
           <w:rFonts w:ascii="Times New Roman" w:hAnsi="Times New Roman" w:eastAsia="Times New Roman" w:cs="Times New Roman"/>
           <w:b w:val="0"/>
@@ -1813,18 +2053,183 @@
           <w:szCs w:val="24"/>
           <w:lang w:val="pl-PL"/>
         </w:rPr>
-        <w:t>Minusy</w:t>
+        <w:t>Wanderlog</w:t>
+      </w:r>
+      <w:r>
+        <w:rPr>
+          <w:rFonts w:ascii="Times New Roman" w:hAnsi="Times New Roman" w:eastAsia="Times New Roman" w:cs="Times New Roman"/>
+          <w:b w:val="0"/>
+          <w:bCs w:val="0"/>
+          <w:i w:val="0"/>
+          <w:iCs w:val="0"/>
+          <w:noProof w:val="0"/>
+          <w:sz w:val="24"/>
+          <w:szCs w:val="24"/>
+          <w:lang w:val="pl-PL"/>
+        </w:rPr>
+        <w:t xml:space="preserve"> umożliwia układanie list z interesującymi użytkownika miejscami</w:t>
+      </w:r>
+      <w:r>
+        <w:rPr>
+          <w:rFonts w:ascii="Times New Roman" w:hAnsi="Times New Roman" w:eastAsia="Times New Roman" w:cs="Times New Roman"/>
+          <w:b w:val="0"/>
+          <w:bCs w:val="0"/>
+          <w:i w:val="0"/>
+          <w:iCs w:val="0"/>
+          <w:noProof w:val="0"/>
+          <w:sz w:val="24"/>
+          <w:szCs w:val="24"/>
+          <w:lang w:val="pl-PL"/>
+        </w:rPr>
+        <w:t xml:space="preserve"> </w:t>
+      </w:r>
+      <w:r>
+        <w:rPr>
+          <w:rFonts w:ascii="Times New Roman" w:hAnsi="Times New Roman" w:eastAsia="Times New Roman" w:cs="Times New Roman"/>
+          <w:b w:val="0"/>
+          <w:bCs w:val="0"/>
+          <w:i w:val="0"/>
+          <w:iCs w:val="0"/>
+          <w:noProof w:val="0"/>
+          <w:sz w:val="24"/>
+          <w:szCs w:val="24"/>
+          <w:lang w:val="pl-PL"/>
+        </w:rPr>
+        <w:t>i</w:t>
+      </w:r>
+      <w:r>
+        <w:rPr>
+          <w:rFonts w:ascii="Times New Roman" w:hAnsi="Times New Roman" w:eastAsia="Times New Roman" w:cs="Times New Roman"/>
+          <w:b w:val="0"/>
+          <w:bCs w:val="0"/>
+          <w:i w:val="0"/>
+          <w:iCs w:val="0"/>
+          <w:noProof w:val="0"/>
+          <w:sz w:val="24"/>
+          <w:szCs w:val="24"/>
+          <w:lang w:val="pl-PL"/>
+        </w:rPr>
+        <w:t xml:space="preserve"> </w:t>
+      </w:r>
+      <w:r>
+        <w:rPr>
+          <w:rFonts w:ascii="Times New Roman" w:hAnsi="Times New Roman" w:eastAsia="Times New Roman" w:cs="Times New Roman"/>
+          <w:b w:val="0"/>
+          <w:bCs w:val="0"/>
+          <w:i w:val="0"/>
+          <w:iCs w:val="0"/>
+          <w:noProof w:val="0"/>
+          <w:sz w:val="24"/>
+          <w:szCs w:val="24"/>
+          <w:lang w:val="pl-PL"/>
+        </w:rPr>
+        <w:t xml:space="preserve">wydarzeniami, które są graficznie przedstawione w postaci pinezek na mapie </w:t>
+      </w:r>
+      <w:r>
+        <w:rPr>
+          <w:rFonts w:ascii="Times New Roman" w:hAnsi="Times New Roman" w:eastAsia="Times New Roman" w:cs="Times New Roman"/>
+          <w:b w:val="0"/>
+          <w:bCs w:val="0"/>
+          <w:i w:val="0"/>
+          <w:iCs w:val="0"/>
+          <w:noProof w:val="0"/>
+          <w:sz w:val="24"/>
+          <w:szCs w:val="24"/>
+          <w:lang w:val="pl-PL"/>
+        </w:rPr>
+        <w:t>google</w:t>
+      </w:r>
+      <w:r>
+        <w:rPr>
+          <w:rFonts w:ascii="Times New Roman" w:hAnsi="Times New Roman" w:eastAsia="Times New Roman" w:cs="Times New Roman"/>
+          <w:b w:val="0"/>
+          <w:bCs w:val="0"/>
+          <w:i w:val="0"/>
+          <w:iCs w:val="0"/>
+          <w:noProof w:val="0"/>
+          <w:sz w:val="24"/>
+          <w:szCs w:val="24"/>
+          <w:lang w:val="pl-PL"/>
+        </w:rPr>
+        <w:t xml:space="preserve">. Po wybraniu </w:t>
+      </w:r>
+      <w:r>
+        <w:rPr>
+          <w:rFonts w:ascii="Times New Roman" w:hAnsi="Times New Roman" w:eastAsia="Times New Roman" w:cs="Times New Roman"/>
+          <w:b w:val="0"/>
+          <w:bCs w:val="0"/>
+          <w:i w:val="0"/>
+          <w:iCs w:val="0"/>
+          <w:noProof w:val="0"/>
+          <w:sz w:val="24"/>
+          <w:szCs w:val="24"/>
+          <w:lang w:val="pl-PL"/>
+        </w:rPr>
+        <w:t>lokalizacji i daty podróży, użytkownik może dokonać przeglądu ofert noclegów. Aplikacja umoż</w:t>
+      </w:r>
+      <w:r>
+        <w:rPr>
+          <w:rFonts w:ascii="Times New Roman" w:hAnsi="Times New Roman" w:eastAsia="Times New Roman" w:cs="Times New Roman"/>
+          <w:b w:val="0"/>
+          <w:bCs w:val="0"/>
+          <w:i w:val="0"/>
+          <w:iCs w:val="0"/>
+          <w:noProof w:val="0"/>
+          <w:sz w:val="24"/>
+          <w:szCs w:val="24"/>
+          <w:lang w:val="pl-PL"/>
+        </w:rPr>
+        <w:t>liwia</w:t>
+      </w:r>
+      <w:r>
+        <w:rPr>
+          <w:rFonts w:ascii="Times New Roman" w:hAnsi="Times New Roman" w:eastAsia="Times New Roman" w:cs="Times New Roman"/>
+          <w:b w:val="0"/>
+          <w:bCs w:val="0"/>
+          <w:i w:val="0"/>
+          <w:iCs w:val="0"/>
+          <w:noProof w:val="0"/>
+          <w:sz w:val="24"/>
+          <w:szCs w:val="24"/>
+          <w:lang w:val="pl-PL"/>
+        </w:rPr>
+        <w:t xml:space="preserve"> tworzenie planów podróży razem z innymi użytkownikami oraz ich synchronizację w czasie </w:t>
+      </w:r>
+      <w:r>
+        <w:rPr>
+          <w:rFonts w:ascii="Times New Roman" w:hAnsi="Times New Roman" w:eastAsia="Times New Roman" w:cs="Times New Roman"/>
+          <w:b w:val="0"/>
+          <w:bCs w:val="0"/>
+          <w:i w:val="0"/>
+          <w:iCs w:val="0"/>
+          <w:noProof w:val="0"/>
+          <w:sz w:val="24"/>
+          <w:szCs w:val="24"/>
+          <w:lang w:val="pl-PL"/>
+        </w:rPr>
+        <w:t xml:space="preserve">rzeczywistym. Ponadto użytkownik ma dostęp do spersonalizowanych </w:t>
+      </w:r>
+      <w:r>
+        <w:rPr>
+          <w:rFonts w:ascii="Times New Roman" w:hAnsi="Times New Roman" w:eastAsia="Times New Roman" w:cs="Times New Roman"/>
+          <w:b w:val="0"/>
+          <w:bCs w:val="0"/>
+          <w:i w:val="0"/>
+          <w:iCs w:val="0"/>
+          <w:noProof w:val="0"/>
+          <w:sz w:val="24"/>
+          <w:szCs w:val="24"/>
+          <w:lang w:val="pl-PL"/>
+        </w:rPr>
+        <w:t>sugestii.</w:t>
       </w:r>
     </w:p>
     <w:p>
       <w:pPr>
-        <w:pStyle w:val="ListParagraph"/>
-        <w:numPr>
-          <w:ilvl w:val="2"/>
-          <w:numId w:val="9"/>
-        </w:numPr>
+        <w:pStyle w:val="Normalny"/>
         <w:spacing w:line="276" w:lineRule="auto"/>
-        <w:jc w:val="both"/>
+        <w:ind w:left="352" w:firstLine="357"/>
+        <w:jc w:val="left"/>
         <w:rPr>
           <w:rFonts w:ascii="Times New Roman" w:hAnsi="Times New Roman" w:eastAsia="Times New Roman" w:cs="Times New Roman"/>
           <w:b w:val="0"/>
@@ -1837,29 +2242,12 @@
           <w:lang w:val="pl-PL"/>
         </w:rPr>
       </w:pPr>
-      <w:r>
-        <w:rPr>
-          <w:rFonts w:ascii="Times New Roman" w:hAnsi="Times New Roman" w:eastAsia="Times New Roman" w:cs="Times New Roman"/>
-          <w:b w:val="0"/>
-          <w:bCs w:val="0"/>
-          <w:i w:val="0"/>
-          <w:iCs w:val="0"/>
-          <w:noProof w:val="0"/>
-          <w:sz w:val="24"/>
-          <w:szCs w:val="24"/>
-          <w:lang w:val="pl-PL"/>
-        </w:rPr>
-        <w:t>Możliwość znalezienia połączenia pojedynczego połączenia</w:t>
-      </w:r>
     </w:p>
     <w:p>
       <w:pPr>
-        <w:pStyle w:val="ListParagraph"/>
-        <w:numPr>
-          <w:ilvl w:val="2"/>
-          <w:numId w:val="9"/>
-        </w:numPr>
+        <w:pStyle w:val="Normalny"/>
         <w:spacing w:line="276" w:lineRule="auto"/>
+        <w:ind w:left="352" w:firstLine="357"/>
         <w:jc w:val="both"/>
         <w:rPr>
           <w:rFonts w:ascii="Times New Roman" w:hAnsi="Times New Roman" w:eastAsia="Times New Roman" w:cs="Times New Roman"/>
@@ -1876,26 +2264,37 @@
       <w:r>
         <w:rPr>
           <w:rFonts w:ascii="Times New Roman" w:hAnsi="Times New Roman" w:eastAsia="Times New Roman" w:cs="Times New Roman"/>
-          <w:b w:val="0"/>
-          <w:bCs w:val="0"/>
-          <w:i w:val="0"/>
-          <w:iCs w:val="0"/>
-          <w:noProof w:val="0"/>
-          <w:sz w:val="24"/>
-          <w:szCs w:val="24"/>
-          <w:lang w:val="pl-PL"/>
-        </w:rPr>
-        <w:t>Możliwy brak danych na temat otwarcia danego punktu</w:t>
+          <w:b w:val="1"/>
+          <w:bCs w:val="1"/>
+          <w:i w:val="0"/>
+          <w:iCs w:val="0"/>
+          <w:noProof w:val="0"/>
+          <w:sz w:val="24"/>
+          <w:szCs w:val="24"/>
+          <w:lang w:val="pl-PL"/>
+        </w:rPr>
+        <w:t>TripIt</w:t>
+      </w:r>
+      <w:r>
+        <w:rPr>
+          <w:rFonts w:ascii="Times New Roman" w:hAnsi="Times New Roman" w:eastAsia="Times New Roman" w:cs="Times New Roman"/>
+          <w:b w:val="1"/>
+          <w:bCs w:val="1"/>
+          <w:i w:val="0"/>
+          <w:iCs w:val="0"/>
+          <w:noProof w:val="0"/>
+          <w:sz w:val="24"/>
+          <w:szCs w:val="24"/>
+          <w:lang w:val="pl-PL"/>
+        </w:rPr>
+        <w:t xml:space="preserve"> </w:t>
       </w:r>
     </w:p>
     <w:p>
       <w:pPr>
-        <w:pStyle w:val="ListParagraph"/>
-        <w:numPr>
-          <w:ilvl w:val="2"/>
-          <w:numId w:val="9"/>
-        </w:numPr>
+        <w:pStyle w:val="Normalny"/>
         <w:spacing w:line="276" w:lineRule="auto"/>
+        <w:ind w:left="352" w:firstLine="357"/>
         <w:jc w:val="both"/>
         <w:rPr>
           <w:rFonts w:ascii="Times New Roman" w:hAnsi="Times New Roman" w:eastAsia="Times New Roman" w:cs="Times New Roman"/>
@@ -1921,17 +2320,322 @@
           <w:szCs w:val="24"/>
           <w:lang w:val="pl-PL"/>
         </w:rPr>
-        <w:t>Brak listy atrakcji</w:t>
+        <w:t xml:space="preserve"> Jest to </w:t>
+      </w:r>
+      <w:r>
+        <w:rPr>
+          <w:rFonts w:ascii="Times New Roman" w:hAnsi="Times New Roman" w:eastAsia="Times New Roman" w:cs="Times New Roman"/>
+          <w:b w:val="0"/>
+          <w:bCs w:val="0"/>
+          <w:i w:val="0"/>
+          <w:iCs w:val="0"/>
+          <w:noProof w:val="0"/>
+          <w:sz w:val="24"/>
+          <w:szCs w:val="24"/>
+          <w:lang w:val="pl-PL"/>
+        </w:rPr>
+        <w:t>planer</w:t>
+      </w:r>
+      <w:r>
+        <w:rPr>
+          <w:rFonts w:ascii="Times New Roman" w:hAnsi="Times New Roman" w:eastAsia="Times New Roman" w:cs="Times New Roman"/>
+          <w:b w:val="0"/>
+          <w:bCs w:val="0"/>
+          <w:i w:val="0"/>
+          <w:iCs w:val="0"/>
+          <w:noProof w:val="0"/>
+          <w:sz w:val="24"/>
+          <w:szCs w:val="24"/>
+          <w:lang w:val="pl-PL"/>
+        </w:rPr>
+        <w:t xml:space="preserve"> podróży integrujący wiele funkcjonalności w celu maksymalnego </w:t>
+      </w:r>
+      <w:r>
+        <w:rPr>
+          <w:rFonts w:ascii="Times New Roman" w:hAnsi="Times New Roman" w:eastAsia="Times New Roman" w:cs="Times New Roman"/>
+          <w:b w:val="0"/>
+          <w:bCs w:val="0"/>
+          <w:i w:val="0"/>
+          <w:iCs w:val="0"/>
+          <w:noProof w:val="0"/>
+          <w:sz w:val="24"/>
+          <w:szCs w:val="24"/>
+          <w:lang w:val="pl-PL"/>
+        </w:rPr>
+        <w:t>uła</w:t>
+      </w:r>
+      <w:r>
+        <w:rPr>
+          <w:rFonts w:ascii="Times New Roman" w:hAnsi="Times New Roman" w:eastAsia="Times New Roman" w:cs="Times New Roman"/>
+          <w:b w:val="0"/>
+          <w:bCs w:val="0"/>
+          <w:i w:val="0"/>
+          <w:iCs w:val="0"/>
+          <w:noProof w:val="0"/>
+          <w:sz w:val="24"/>
+          <w:szCs w:val="24"/>
+          <w:lang w:val="pl-PL"/>
+        </w:rPr>
+        <w:t xml:space="preserve">twienia użytkownikowi procesu podróżowania. Stanowi alternatywę dla wspomnianej wcześniej </w:t>
+      </w:r>
+      <w:r>
+        <w:rPr>
+          <w:rFonts w:ascii="Times New Roman" w:hAnsi="Times New Roman" w:eastAsia="Times New Roman" w:cs="Times New Roman"/>
+          <w:b w:val="0"/>
+          <w:bCs w:val="0"/>
+          <w:i w:val="0"/>
+          <w:iCs w:val="0"/>
+          <w:noProof w:val="0"/>
+          <w:sz w:val="24"/>
+          <w:szCs w:val="24"/>
+          <w:lang w:val="pl-PL"/>
+        </w:rPr>
+        <w:t xml:space="preserve">aplikacji </w:t>
+      </w:r>
+      <w:r>
+        <w:rPr>
+          <w:rFonts w:ascii="Times New Roman" w:hAnsi="Times New Roman" w:eastAsia="Times New Roman" w:cs="Times New Roman"/>
+          <w:b w:val="0"/>
+          <w:bCs w:val="0"/>
+          <w:i w:val="0"/>
+          <w:iCs w:val="0"/>
+          <w:noProof w:val="0"/>
+          <w:sz w:val="24"/>
+          <w:szCs w:val="24"/>
+          <w:lang w:val="pl-PL"/>
+        </w:rPr>
+        <w:t>Wanderlog</w:t>
+      </w:r>
+      <w:r>
+        <w:rPr>
+          <w:rFonts w:ascii="Times New Roman" w:hAnsi="Times New Roman" w:eastAsia="Times New Roman" w:cs="Times New Roman"/>
+          <w:b w:val="0"/>
+          <w:bCs w:val="0"/>
+          <w:i w:val="0"/>
+          <w:iCs w:val="0"/>
+          <w:noProof w:val="0"/>
+          <w:sz w:val="24"/>
+          <w:szCs w:val="24"/>
+          <w:lang w:val="pl-PL"/>
+        </w:rPr>
+        <w:t xml:space="preserve"> i również posiada darmową wersję podstawową oraz wersję płatną opartą </w:t>
+      </w:r>
+      <w:r>
+        <w:rPr>
+          <w:rFonts w:ascii="Times New Roman" w:hAnsi="Times New Roman" w:eastAsia="Times New Roman" w:cs="Times New Roman"/>
+          <w:b w:val="0"/>
+          <w:bCs w:val="0"/>
+          <w:i w:val="0"/>
+          <w:iCs w:val="0"/>
+          <w:noProof w:val="0"/>
+          <w:sz w:val="24"/>
+          <w:szCs w:val="24"/>
+          <w:lang w:val="pl-PL"/>
+        </w:rPr>
+        <w:t xml:space="preserve">na modelu subskrypcyjnym, która posiada dodatkowe funkcjonalności. W wersji podstawowej użytkownik ma możliwość układania planów podróży, które są dostępne na wielu urządzeniach </w:t>
+      </w:r>
+      <w:r>
+        <w:rPr>
+          <w:rFonts w:ascii="Times New Roman" w:hAnsi="Times New Roman" w:eastAsia="Times New Roman" w:cs="Times New Roman"/>
+          <w:b w:val="0"/>
+          <w:bCs w:val="0"/>
+          <w:i w:val="0"/>
+          <w:iCs w:val="0"/>
+          <w:noProof w:val="0"/>
+          <w:sz w:val="24"/>
+          <w:szCs w:val="24"/>
+          <w:lang w:val="pl-PL"/>
+        </w:rPr>
+        <w:t xml:space="preserve">jednocześnie. Udostępnia statystyki, wytyczne dotyczące restrykcji COVID-19 oraz umożliwia </w:t>
+      </w:r>
+      <w:r>
+        <w:rPr>
+          <w:rFonts w:ascii="Times New Roman" w:hAnsi="Times New Roman" w:eastAsia="Times New Roman" w:cs="Times New Roman"/>
+          <w:b w:val="0"/>
+          <w:bCs w:val="0"/>
+          <w:i w:val="0"/>
+          <w:iCs w:val="0"/>
+          <w:noProof w:val="0"/>
+          <w:sz w:val="24"/>
+          <w:szCs w:val="24"/>
+          <w:lang w:val="pl-PL"/>
+        </w:rPr>
+        <w:t xml:space="preserve">dodawanie zdjęć, kodów QR oraz plików PDF do planów podróży. Aplikacja zapewnia </w:t>
+      </w:r>
+      <w:r>
+        <w:rPr>
+          <w:rFonts w:ascii="Times New Roman" w:hAnsi="Times New Roman" w:eastAsia="Times New Roman" w:cs="Times New Roman"/>
+          <w:b w:val="0"/>
+          <w:bCs w:val="0"/>
+          <w:i w:val="0"/>
+          <w:iCs w:val="0"/>
+          <w:noProof w:val="0"/>
+          <w:sz w:val="24"/>
+          <w:szCs w:val="24"/>
+          <w:lang w:val="pl-PL"/>
+        </w:rPr>
+        <w:t>nawigację  między</w:t>
+      </w:r>
+      <w:r>
+        <w:rPr>
+          <w:rFonts w:ascii="Times New Roman" w:hAnsi="Times New Roman" w:eastAsia="Times New Roman" w:cs="Times New Roman"/>
+          <w:b w:val="0"/>
+          <w:bCs w:val="0"/>
+          <w:i w:val="0"/>
+          <w:iCs w:val="0"/>
+          <w:noProof w:val="0"/>
+          <w:sz w:val="24"/>
+          <w:szCs w:val="24"/>
+          <w:lang w:val="pl-PL"/>
+        </w:rPr>
+        <w:t xml:space="preserve"> punktami, mapy lotnisk, sugestie co do intersujących miejsc blisko lokalizacji </w:t>
+      </w:r>
+      <w:r>
+        <w:rPr>
+          <w:rFonts w:ascii="Times New Roman" w:hAnsi="Times New Roman" w:eastAsia="Times New Roman" w:cs="Times New Roman"/>
+          <w:b w:val="0"/>
+          <w:bCs w:val="0"/>
+          <w:i w:val="0"/>
+          <w:iCs w:val="0"/>
+          <w:noProof w:val="0"/>
+          <w:sz w:val="24"/>
+          <w:szCs w:val="24"/>
+          <w:lang w:val="pl-PL"/>
+        </w:rPr>
+        <w:t>użytkow</w:t>
+      </w:r>
+      <w:r>
+        <w:rPr>
+          <w:rFonts w:ascii="Times New Roman" w:hAnsi="Times New Roman" w:eastAsia="Times New Roman" w:cs="Times New Roman"/>
+          <w:b w:val="0"/>
+          <w:bCs w:val="0"/>
+          <w:i w:val="0"/>
+          <w:iCs w:val="0"/>
+          <w:noProof w:val="0"/>
+          <w:sz w:val="24"/>
+          <w:szCs w:val="24"/>
+          <w:lang w:val="pl-PL"/>
+        </w:rPr>
+        <w:t>nika</w:t>
+      </w:r>
+      <w:r>
+        <w:rPr>
+          <w:rFonts w:ascii="Times New Roman" w:hAnsi="Times New Roman" w:eastAsia="Times New Roman" w:cs="Times New Roman"/>
+          <w:b w:val="0"/>
+          <w:bCs w:val="0"/>
+          <w:i w:val="0"/>
+          <w:iCs w:val="0"/>
+          <w:noProof w:val="0"/>
+          <w:sz w:val="24"/>
+          <w:szCs w:val="24"/>
+          <w:lang w:val="pl-PL"/>
+        </w:rPr>
+        <w:t xml:space="preserve">, jak również informowania o poziomie niebezpieczeństwa danej okolicy. Podstawowa wersja </w:t>
+      </w:r>
+      <w:r>
+        <w:rPr>
+          <w:rFonts w:ascii="Times New Roman" w:hAnsi="Times New Roman" w:eastAsia="Times New Roman" w:cs="Times New Roman"/>
+          <w:b w:val="0"/>
+          <w:bCs w:val="0"/>
+          <w:i w:val="0"/>
+          <w:iCs w:val="0"/>
+          <w:noProof w:val="0"/>
+          <w:sz w:val="24"/>
+          <w:szCs w:val="24"/>
+          <w:lang w:val="pl-PL"/>
+        </w:rPr>
+        <w:t xml:space="preserve">aplikacji umożliwia również dzielenie się planami z innymi użytkownikami oraz synchronizację </w:t>
+      </w:r>
+      <w:r>
+        <w:rPr>
+          <w:rFonts w:ascii="Times New Roman" w:hAnsi="Times New Roman" w:eastAsia="Times New Roman" w:cs="Times New Roman"/>
+          <w:b w:val="0"/>
+          <w:bCs w:val="0"/>
+          <w:i w:val="0"/>
+          <w:iCs w:val="0"/>
+          <w:noProof w:val="0"/>
+          <w:sz w:val="24"/>
+          <w:szCs w:val="24"/>
+          <w:lang w:val="pl-PL"/>
+        </w:rPr>
+        <w:t xml:space="preserve">kalendarza. W wersji płatnej użytkownik ma dostęp do szeregu funkcjonalności ułatwiających </w:t>
+      </w:r>
+      <w:r>
+        <w:rPr>
+          <w:rFonts w:ascii="Times New Roman" w:hAnsi="Times New Roman" w:eastAsia="Times New Roman" w:cs="Times New Roman"/>
+          <w:b w:val="0"/>
+          <w:bCs w:val="0"/>
+          <w:i w:val="0"/>
+          <w:iCs w:val="0"/>
+          <w:noProof w:val="0"/>
+          <w:sz w:val="24"/>
+          <w:szCs w:val="24"/>
+          <w:lang w:val="pl-PL"/>
+        </w:rPr>
+        <w:t xml:space="preserve">podróżowanie samolotem, np. informacja o dostępności lepszych miejsc, przypomnienia o </w:t>
+      </w:r>
+      <w:r>
+        <w:rPr>
+          <w:rFonts w:ascii="Times New Roman" w:hAnsi="Times New Roman" w:eastAsia="Times New Roman" w:cs="Times New Roman"/>
+          <w:b w:val="0"/>
+          <w:bCs w:val="0"/>
+          <w:i w:val="0"/>
+          <w:iCs w:val="0"/>
+          <w:noProof w:val="0"/>
+          <w:sz w:val="24"/>
+          <w:szCs w:val="24"/>
+          <w:lang w:val="pl-PL"/>
+        </w:rPr>
+        <w:t>zare</w:t>
+      </w:r>
+      <w:r>
+        <w:rPr>
+          <w:rFonts w:ascii="Times New Roman" w:hAnsi="Times New Roman" w:eastAsia="Times New Roman" w:cs="Times New Roman"/>
+          <w:b w:val="0"/>
+          <w:bCs w:val="0"/>
+          <w:i w:val="0"/>
+          <w:iCs w:val="0"/>
+          <w:noProof w:val="0"/>
+          <w:sz w:val="24"/>
+          <w:szCs w:val="24"/>
+          <w:lang w:val="pl-PL"/>
+        </w:rPr>
+        <w:t>zerwowanych</w:t>
+      </w:r>
+      <w:r>
+        <w:rPr>
+          <w:rFonts w:ascii="Times New Roman" w:hAnsi="Times New Roman" w:eastAsia="Times New Roman" w:cs="Times New Roman"/>
+          <w:b w:val="0"/>
+          <w:bCs w:val="0"/>
+          <w:i w:val="0"/>
+          <w:iCs w:val="0"/>
+          <w:noProof w:val="0"/>
+          <w:sz w:val="24"/>
+          <w:szCs w:val="24"/>
+          <w:lang w:val="pl-PL"/>
+        </w:rPr>
+        <w:t xml:space="preserve"> lotach, powiadomienia o statusie lotów w czasie rzeczywistym, mapy lotnisk wraz </w:t>
+      </w:r>
+      <w:r>
+        <w:rPr>
+          <w:rFonts w:ascii="Times New Roman" w:hAnsi="Times New Roman" w:eastAsia="Times New Roman" w:cs="Times New Roman"/>
+          <w:b w:val="0"/>
+          <w:bCs w:val="0"/>
+          <w:i w:val="0"/>
+          <w:iCs w:val="0"/>
+          <w:noProof w:val="0"/>
+          <w:sz w:val="24"/>
+          <w:szCs w:val="24"/>
+          <w:lang w:val="pl-PL"/>
+        </w:rPr>
+        <w:t>ze szczegółowymi informacjami o położeniu obiektów, informacje o punkcie odbioru bagażu.</w:t>
       </w:r>
     </w:p>
     <w:p>
       <w:pPr>
-        <w:pStyle w:val="ListParagraph"/>
-        <w:numPr>
-          <w:ilvl w:val="0"/>
-          <w:numId w:val="9"/>
-        </w:numPr>
+        <w:pStyle w:val="Normalny"/>
         <w:spacing w:line="276" w:lineRule="auto"/>
+        <w:ind w:left="352" w:firstLine="357"/>
         <w:jc w:val="both"/>
         <w:rPr>
           <w:rFonts w:ascii="Times New Roman" w:hAnsi="Times New Roman" w:eastAsia="Times New Roman" w:cs="Times New Roman"/>
@@ -1945,66 +2649,60 @@
           <w:lang w:val="pl-PL"/>
         </w:rPr>
       </w:pPr>
-      <w:r>
-        <w:rPr>
-          <w:rFonts w:ascii="Times New Roman" w:hAnsi="Times New Roman" w:eastAsia="Times New Roman" w:cs="Times New Roman"/>
-          <w:b w:val="0"/>
-          <w:bCs w:val="0"/>
-          <w:i w:val="0"/>
-          <w:iCs w:val="0"/>
-          <w:noProof w:val="0"/>
-          <w:sz w:val="24"/>
-          <w:szCs w:val="24"/>
-          <w:lang w:val="pl-PL"/>
-        </w:rPr>
-        <w:t>Trip Advisor</w:t>
-      </w:r>
     </w:p>
     <w:p>
       <w:pPr>
-        <w:pStyle w:val="ListParagraph"/>
-        <w:numPr>
-          <w:ilvl w:val="1"/>
-          <w:numId w:val="9"/>
-        </w:numPr>
+        <w:pStyle w:val="Normalny"/>
         <w:spacing w:line="276" w:lineRule="auto"/>
-        <w:jc w:val="both"/>
-        <w:rPr>
-          <w:rFonts w:ascii="Times New Roman" w:hAnsi="Times New Roman" w:eastAsia="Times New Roman" w:cs="Times New Roman"/>
-          <w:b w:val="0"/>
-          <w:bCs w:val="0"/>
-          <w:i w:val="0"/>
-          <w:iCs w:val="0"/>
-          <w:noProof w:val="0"/>
-          <w:sz w:val="24"/>
-          <w:szCs w:val="24"/>
-          <w:lang w:val="pl-PL"/>
-        </w:rPr>
-      </w:pPr>
-      <w:r>
-        <w:rPr>
-          <w:rFonts w:ascii="Times New Roman" w:hAnsi="Times New Roman" w:eastAsia="Times New Roman" w:cs="Times New Roman"/>
-          <w:b w:val="0"/>
-          <w:bCs w:val="0"/>
-          <w:i w:val="0"/>
-          <w:iCs w:val="0"/>
-          <w:noProof w:val="0"/>
-          <w:sz w:val="24"/>
-          <w:szCs w:val="24"/>
-          <w:lang w:val="pl-PL"/>
-        </w:rPr>
-        <w:t>Plusy</w:t>
+        <w:ind w:left="352" w:firstLine="357"/>
+        <w:jc w:val="left"/>
+        <w:rPr>
+          <w:rFonts w:ascii="Times New Roman" w:hAnsi="Times New Roman" w:eastAsia="Times New Roman" w:cs="Times New Roman"/>
+          <w:b w:val="1"/>
+          <w:bCs w:val="1"/>
+          <w:i w:val="0"/>
+          <w:iCs w:val="0"/>
+          <w:noProof w:val="0"/>
+          <w:sz w:val="24"/>
+          <w:szCs w:val="24"/>
+          <w:lang w:val="pl-PL"/>
+        </w:rPr>
+      </w:pPr>
+      <w:r>
+        <w:rPr>
+          <w:rFonts w:ascii="Times New Roman" w:hAnsi="Times New Roman" w:eastAsia="Times New Roman" w:cs="Times New Roman"/>
+          <w:b w:val="1"/>
+          <w:bCs w:val="1"/>
+          <w:i w:val="0"/>
+          <w:iCs w:val="0"/>
+          <w:noProof w:val="0"/>
+          <w:sz w:val="24"/>
+          <w:szCs w:val="24"/>
+          <w:lang w:val="pl-PL"/>
+        </w:rPr>
+        <w:t>Harmony</w:t>
+      </w:r>
+      <w:r>
+        <w:rPr>
+          <w:rFonts w:ascii="Times New Roman" w:hAnsi="Times New Roman" w:eastAsia="Times New Roman" w:cs="Times New Roman"/>
+          <w:b w:val="1"/>
+          <w:bCs w:val="1"/>
+          <w:i w:val="0"/>
+          <w:iCs w:val="0"/>
+          <w:noProof w:val="0"/>
+          <w:sz w:val="24"/>
+          <w:szCs w:val="24"/>
+          <w:lang w:val="pl-PL"/>
+        </w:rPr>
+        <w:t xml:space="preserve"> </w:t>
       </w:r>
     </w:p>
     <w:p>
       <w:pPr>
-        <w:pStyle w:val="ListParagraph"/>
-        <w:numPr>
-          <w:ilvl w:val="2"/>
-          <w:numId w:val="9"/>
-        </w:numPr>
+        <w:pStyle w:val="Normalny"/>
         <w:spacing w:line="276" w:lineRule="auto"/>
-        <w:jc w:val="both"/>
+        <w:ind w:left="352" w:firstLine="357"/>
+        <w:jc w:val="left"/>
         <w:rPr>
           <w:rFonts w:ascii="Times New Roman" w:hAnsi="Times New Roman" w:eastAsia="Times New Roman" w:cs="Times New Roman"/>
           <w:b w:val="0"/>
@@ -2029,18 +2727,15 @@
           <w:szCs w:val="24"/>
           <w:lang w:val="pl-PL"/>
         </w:rPr>
-        <w:t>Opis aktualnych atrakcji</w:t>
+        <w:t>Umożliwia tworzenie planów podróży wraz ze znajomymi w czasie rzeczywistym</w:t>
       </w:r>
     </w:p>
     <w:p>
       <w:pPr>
-        <w:pStyle w:val="ListParagraph"/>
-        <w:numPr>
-          <w:ilvl w:val="2"/>
-          <w:numId w:val="9"/>
-        </w:numPr>
+        <w:pStyle w:val="Normalny"/>
         <w:spacing w:line="276" w:lineRule="auto"/>
-        <w:jc w:val="both"/>
+        <w:ind w:left="352" w:firstLine="357"/>
+        <w:jc w:val="left"/>
         <w:rPr>
           <w:rFonts w:ascii="Times New Roman" w:hAnsi="Times New Roman" w:eastAsia="Times New Roman" w:cs="Times New Roman"/>
           <w:b w:val="0"/>
@@ -2065,18 +2760,99 @@
           <w:szCs w:val="24"/>
           <w:lang w:val="pl-PL"/>
         </w:rPr>
-        <w:t>Opinie turystów</w:t>
+        <w:t xml:space="preserve">oraz synchronizację z kalendarzem Google. Ponadto aplikacja umożliwia śledzenie poniesionych </w:t>
+      </w:r>
+      <w:r>
+        <w:rPr>
+          <w:rFonts w:ascii="Times New Roman" w:hAnsi="Times New Roman" w:eastAsia="Times New Roman" w:cs="Times New Roman"/>
+          <w:b w:val="0"/>
+          <w:bCs w:val="0"/>
+          <w:i w:val="0"/>
+          <w:iCs w:val="0"/>
+          <w:noProof w:val="0"/>
+          <w:sz w:val="24"/>
+          <w:szCs w:val="24"/>
+          <w:lang w:val="pl-PL"/>
+        </w:rPr>
+        <w:t xml:space="preserve">wydatków i podziału kosztów na poszczególne osoby. Użytkownik ma możliwość otrzymywania </w:t>
+      </w:r>
+      <w:r>
+        <w:rPr>
+          <w:rFonts w:ascii="Times New Roman" w:hAnsi="Times New Roman" w:eastAsia="Times New Roman" w:cs="Times New Roman"/>
+          <w:b w:val="0"/>
+          <w:bCs w:val="0"/>
+          <w:i w:val="0"/>
+          <w:iCs w:val="0"/>
+          <w:noProof w:val="0"/>
+          <w:sz w:val="24"/>
+          <w:szCs w:val="24"/>
+          <w:lang w:val="pl-PL"/>
+        </w:rPr>
+        <w:t xml:space="preserve">sugestii generowanych przez AI dotyczących interesujących miejsc w danej lokalizacji jak również </w:t>
+      </w:r>
+      <w:r>
+        <w:rPr>
+          <w:rFonts w:ascii="Times New Roman" w:hAnsi="Times New Roman" w:eastAsia="Times New Roman" w:cs="Times New Roman"/>
+          <w:b w:val="0"/>
+          <w:bCs w:val="0"/>
+          <w:i w:val="0"/>
+          <w:iCs w:val="0"/>
+          <w:noProof w:val="0"/>
+          <w:sz w:val="24"/>
+          <w:szCs w:val="24"/>
+          <w:lang w:val="pl-PL"/>
+        </w:rPr>
+        <w:t>rezerwowania wycieczek w aplikacji. Aplikacja umożliwia również tworzenie list rzeczy do wyko</w:t>
+      </w:r>
+      <w:r>
+        <w:rPr>
+          <w:rFonts w:ascii="Times New Roman" w:hAnsi="Times New Roman" w:eastAsia="Times New Roman" w:cs="Times New Roman"/>
+          <w:b w:val="0"/>
+          <w:bCs w:val="0"/>
+          <w:i w:val="0"/>
+          <w:iCs w:val="0"/>
+          <w:noProof w:val="0"/>
+          <w:sz w:val="24"/>
+          <w:szCs w:val="24"/>
+          <w:lang w:val="pl-PL"/>
+        </w:rPr>
+        <w:t>nania</w:t>
+      </w:r>
+      <w:r>
+        <w:rPr>
+          <w:rFonts w:ascii="Times New Roman" w:hAnsi="Times New Roman" w:eastAsia="Times New Roman" w:cs="Times New Roman"/>
+          <w:b w:val="0"/>
+          <w:bCs w:val="0"/>
+          <w:i w:val="0"/>
+          <w:iCs w:val="0"/>
+          <w:noProof w:val="0"/>
+          <w:sz w:val="24"/>
+          <w:szCs w:val="24"/>
+          <w:lang w:val="pl-PL"/>
+        </w:rPr>
+        <w:t xml:space="preserve"> w celu łatwego śledzenia postępów. Obiekty do zwiedzania są zwizualizowane na mapie</w:t>
+      </w:r>
+      <w:r>
+        <w:rPr>
+          <w:rFonts w:ascii="Times New Roman" w:hAnsi="Times New Roman" w:eastAsia="Times New Roman" w:cs="Times New Roman"/>
+          <w:b w:val="0"/>
+          <w:bCs w:val="0"/>
+          <w:i w:val="0"/>
+          <w:iCs w:val="0"/>
+          <w:noProof w:val="0"/>
+          <w:sz w:val="24"/>
+          <w:szCs w:val="24"/>
+          <w:lang w:val="pl-PL"/>
+        </w:rPr>
+        <w:t>Google w postaci pinezek</w:t>
       </w:r>
     </w:p>
     <w:p>
       <w:pPr>
-        <w:pStyle w:val="ListParagraph"/>
-        <w:numPr>
-          <w:ilvl w:val="2"/>
-          <w:numId w:val="9"/>
-        </w:numPr>
+        <w:pStyle w:val="Normalny"/>
         <w:spacing w:line="276" w:lineRule="auto"/>
-        <w:jc w:val="both"/>
+        <w:ind w:left="352" w:firstLine="357"/>
+        <w:jc w:val="left"/>
         <w:rPr>
           <w:rFonts w:ascii="Times New Roman" w:hAnsi="Times New Roman" w:eastAsia="Times New Roman" w:cs="Times New Roman"/>
           <w:b w:val="0"/>
@@ -2089,196 +2865,104 @@
           <w:lang w:val="pl-PL"/>
         </w:rPr>
       </w:pPr>
-      <w:r>
-        <w:rPr>
-          <w:rFonts w:ascii="Times New Roman" w:hAnsi="Times New Roman" w:eastAsia="Times New Roman" w:cs="Times New Roman"/>
-          <w:b w:val="0"/>
-          <w:bCs w:val="0"/>
-          <w:i w:val="0"/>
-          <w:iCs w:val="0"/>
-          <w:noProof w:val="0"/>
-          <w:sz w:val="24"/>
-          <w:szCs w:val="24"/>
-          <w:lang w:val="pl-PL"/>
-        </w:rPr>
-        <w:t>Opisanie</w:t>
-      </w:r>
-      <w:r>
-        <w:rPr>
-          <w:rFonts w:ascii="Times New Roman" w:hAnsi="Times New Roman" w:eastAsia="Times New Roman" w:cs="Times New Roman"/>
-          <w:b w:val="0"/>
-          <w:bCs w:val="0"/>
-          <w:i w:val="0"/>
-          <w:iCs w:val="0"/>
-          <w:noProof w:val="0"/>
-          <w:sz w:val="24"/>
-          <w:szCs w:val="24"/>
-          <w:lang w:val="pl-PL"/>
-        </w:rPr>
-        <w:t xml:space="preserve"> przewodników</w:t>
-      </w:r>
     </w:p>
     <w:p>
       <w:pPr>
-        <w:pStyle w:val="ListParagraph"/>
-        <w:numPr>
-          <w:ilvl w:val="1"/>
-          <w:numId w:val="9"/>
-        </w:numPr>
-        <w:spacing w:line="276" w:lineRule="auto"/>
-        <w:jc w:val="both"/>
-        <w:rPr>
-          <w:rFonts w:ascii="Times New Roman" w:hAnsi="Times New Roman" w:eastAsia="Times New Roman" w:cs="Times New Roman"/>
-          <w:b w:val="0"/>
-          <w:bCs w:val="0"/>
-          <w:i w:val="0"/>
-          <w:iCs w:val="0"/>
-          <w:noProof w:val="0"/>
-          <w:sz w:val="24"/>
-          <w:szCs w:val="24"/>
-          <w:lang w:val="pl-PL"/>
-        </w:rPr>
-      </w:pPr>
-      <w:r>
-        <w:rPr>
-          <w:rFonts w:ascii="Times New Roman" w:hAnsi="Times New Roman" w:eastAsia="Times New Roman" w:cs="Times New Roman"/>
-          <w:b w:val="0"/>
-          <w:bCs w:val="0"/>
-          <w:i w:val="0"/>
-          <w:iCs w:val="0"/>
-          <w:noProof w:val="0"/>
-          <w:sz w:val="24"/>
-          <w:szCs w:val="24"/>
-          <w:lang w:val="pl-PL"/>
-        </w:rPr>
-        <w:t>Minus</w:t>
+        <w:pStyle w:val="Normalny"/>
+        <w:ind w:left="352"/>
+      </w:pPr>
+      <w:r>
+        <w:rPr>
+          <w:b w:val="1"/>
+          <w:bCs w:val="1"/>
+        </w:rPr>
+        <w:t>Rove.me</w:t>
+      </w:r>
+      <w:r>
+        <w:rPr/>
+        <w:t xml:space="preserve"> </w:t>
       </w:r>
     </w:p>
     <w:p>
       <w:pPr>
-        <w:pStyle w:val="ListParagraph"/>
-        <w:numPr>
-          <w:ilvl w:val="2"/>
-          <w:numId w:val="9"/>
-        </w:numPr>
-        <w:spacing w:line="276" w:lineRule="auto"/>
-        <w:jc w:val="both"/>
-        <w:rPr>
-          <w:rFonts w:ascii="Times New Roman" w:hAnsi="Times New Roman" w:eastAsia="Times New Roman" w:cs="Times New Roman"/>
-          <w:b w:val="0"/>
-          <w:bCs w:val="0"/>
-          <w:i w:val="0"/>
-          <w:iCs w:val="0"/>
-          <w:noProof w:val="0"/>
-          <w:sz w:val="24"/>
-          <w:szCs w:val="24"/>
-          <w:lang w:val="pl-PL"/>
-        </w:rPr>
-      </w:pPr>
-      <w:r>
-        <w:rPr>
-          <w:rFonts w:ascii="Times New Roman" w:hAnsi="Times New Roman" w:eastAsia="Times New Roman" w:cs="Times New Roman"/>
-          <w:b w:val="0"/>
-          <w:bCs w:val="0"/>
-          <w:i w:val="0"/>
-          <w:iCs w:val="0"/>
-          <w:noProof w:val="0"/>
-          <w:sz w:val="24"/>
-          <w:szCs w:val="24"/>
-          <w:lang w:val="pl-PL"/>
-        </w:rPr>
-        <w:t>Brak możliwości skomunikowania danych miejsc automatycznie</w:t>
+        <w:pStyle w:val="Normalny"/>
+        <w:ind w:left="352"/>
+      </w:pPr>
+      <w:r>
+        <w:rPr/>
+        <w:t>Jest to aplikacja, która sugeruje użytkownikowi najlepszy czas na odwiedzenie da</w:t>
+      </w:r>
+      <w:r>
+        <w:rPr/>
+        <w:t>nego</w:t>
+      </w:r>
+      <w:r>
+        <w:rPr/>
+        <w:t xml:space="preserve"> miejsca lub wydarzenia w ciągu roku. Aplikacja informuje również o typowej pogodzie występującej w interesującym użytkownika miejscu z uwzględnieniem pory roku lub daty.</w:t>
       </w:r>
     </w:p>
     <w:p>
       <w:pPr>
-        <w:pStyle w:val="ListParagraph"/>
-        <w:numPr>
-          <w:ilvl w:val="2"/>
-          <w:numId w:val="9"/>
-        </w:numPr>
-        <w:spacing w:line="276" w:lineRule="auto"/>
-        <w:jc w:val="both"/>
-        <w:rPr>
-          <w:rFonts w:ascii="Times New Roman" w:hAnsi="Times New Roman" w:eastAsia="Times New Roman" w:cs="Times New Roman"/>
-          <w:b w:val="0"/>
-          <w:bCs w:val="0"/>
-          <w:i w:val="0"/>
-          <w:iCs w:val="0"/>
-          <w:noProof w:val="0"/>
-          <w:sz w:val="24"/>
-          <w:szCs w:val="24"/>
-          <w:lang w:val="pl-PL"/>
-        </w:rPr>
-      </w:pPr>
-      <w:r>
-        <w:rPr>
-          <w:rFonts w:ascii="Times New Roman" w:hAnsi="Times New Roman" w:eastAsia="Times New Roman" w:cs="Times New Roman"/>
-          <w:b w:val="0"/>
-          <w:bCs w:val="0"/>
-          <w:i w:val="0"/>
-          <w:iCs w:val="0"/>
-          <w:noProof w:val="0"/>
-          <w:sz w:val="24"/>
-          <w:szCs w:val="24"/>
-          <w:lang w:val="pl-PL"/>
-        </w:rPr>
-        <w:t xml:space="preserve">Możliwe </w:t>
-      </w:r>
-      <w:r>
-        <w:rPr>
-          <w:rFonts w:ascii="Times New Roman" w:hAnsi="Times New Roman" w:eastAsia="Times New Roman" w:cs="Times New Roman"/>
-          <w:b w:val="0"/>
-          <w:bCs w:val="0"/>
-          <w:i w:val="0"/>
-          <w:iCs w:val="0"/>
-          <w:noProof w:val="0"/>
-          <w:sz w:val="24"/>
-          <w:szCs w:val="24"/>
-          <w:lang w:val="pl-PL"/>
-        </w:rPr>
-        <w:t>przestarzałe</w:t>
-      </w:r>
-      <w:r>
-        <w:rPr>
-          <w:rFonts w:ascii="Times New Roman" w:hAnsi="Times New Roman" w:eastAsia="Times New Roman" w:cs="Times New Roman"/>
-          <w:b w:val="0"/>
-          <w:bCs w:val="0"/>
-          <w:i w:val="0"/>
-          <w:iCs w:val="0"/>
-          <w:noProof w:val="0"/>
-          <w:sz w:val="24"/>
-          <w:szCs w:val="24"/>
-          <w:lang w:val="pl-PL"/>
-        </w:rPr>
-        <w:t xml:space="preserve"> dane</w:t>
-      </w:r>
+        <w:pStyle w:val="Normalny"/>
+        <w:ind w:left="352"/>
+      </w:pPr>
     </w:p>
     <w:p>
       <w:pPr>
-        <w:pStyle w:val="ListParagraph"/>
-        <w:numPr>
-          <w:ilvl w:val="2"/>
-          <w:numId w:val="9"/>
-        </w:numPr>
-        <w:spacing w:line="276" w:lineRule="auto"/>
-        <w:jc w:val="both"/>
-        <w:rPr>
-          <w:rFonts w:ascii="Times New Roman" w:hAnsi="Times New Roman" w:eastAsia="Times New Roman" w:cs="Times New Roman"/>
-          <w:b w:val="0"/>
-          <w:bCs w:val="0"/>
-          <w:i w:val="0"/>
-          <w:iCs w:val="0"/>
-          <w:noProof w:val="0"/>
-          <w:sz w:val="24"/>
-          <w:szCs w:val="24"/>
-          <w:lang w:val="pl-PL"/>
-        </w:rPr>
-      </w:pPr>
+        <w:pStyle w:val="Normalny"/>
+        <w:ind w:left="352"/>
+        <w:rPr>
+          <w:b w:val="1"/>
+          <w:bCs w:val="1"/>
+        </w:rPr>
+      </w:pPr>
+      <w:r>
+        <w:rPr>
+          <w:b w:val="1"/>
+          <w:bCs w:val="1"/>
+        </w:rPr>
+        <w:t>Roadtrippers</w:t>
+      </w:r>
+      <w:r>
+        <w:rPr>
+          <w:b w:val="1"/>
+          <w:bCs w:val="1"/>
+        </w:rPr>
+        <w:t xml:space="preserve"> </w:t>
+      </w:r>
     </w:p>
     <w:p>
       <w:pPr>
         <w:pStyle w:val="Normalny"/>
+        <w:ind w:left="352"/>
+      </w:pPr>
+      <w:r>
+        <w:rPr/>
+        <w:t>Umożliwia tworzenie planów podróży ze szczególnym uwzględnieniem podróży</w:t>
+      </w:r>
+    </w:p>
+    <w:p>
+      <w:pPr>
+        <w:pStyle w:val="Normalny"/>
+        <w:ind w:left="352"/>
+      </w:pPr>
+      <w:r>
+        <w:rPr/>
+        <w:t xml:space="preserve">samochodem. Użytkownik oznacza na mapie interesujące go miejsca takie jak atrakcje, hotele, </w:t>
+      </w:r>
+      <w:r>
+        <w:rPr/>
+        <w:t xml:space="preserve">stacje paliw, sklepy itp. i udostępnia informacje o odległości od danej destynacji oraz szacowany </w:t>
+      </w:r>
+      <w:r>
+        <w:rPr/>
+        <w:t>czas dotarcia do niej. Aplikacja skierowana jest do użytku na terenie Stanów Zjednoczonych.</w:t>
+      </w:r>
+    </w:p>
+    <w:p>
+      <w:pPr>
+        <w:pStyle w:val="Normalny"/>
+        <w:ind w:left="352"/>
       </w:pPr>
     </w:p>
     <w:p>

</xml_diff>